<commit_message>
Add AIMA reference to heuristic analysis
</commit_message>
<xml_diff>
--- a/heuristic_analysis.docx
+++ b/heuristic_analysis.docx
@@ -23,7 +23,13 @@
     </w:p>
     <w:p>
       <w:r>
-        <w:t>Uniform cost search is guaranteed to find an optimal solution—and so is breadth first search in this case, because our path cost is simply the number of nodes.</w:t>
+        <w:t>Uniform cost search is guaranteed to find an optimal solution—and so is breadth first search in this case, because our s</w:t>
+      </w:r>
+      <w:r>
+        <w:t>tep costs are all identical</w:t>
+      </w:r>
+      <w:r>
+        <w:t>.</w:t>
       </w:r>
       <w:r>
         <w:t xml:space="preserve"> We have used this algorithm to find the solutions reproduced below.</w:t>
@@ -1227,6 +1233,9 @@
         <w:t>. The key difference is that breadth first search is performing goal tests before nodes are added to the frontier, rather than when they are expanded</w:t>
       </w:r>
       <w:r>
+        <w:t xml:space="preserve"> (Russell and Norvig, p.83)</w:t>
+      </w:r>
+      <w:r>
         <w:t xml:space="preserve">. This gives it a </w:t>
       </w:r>
       <w:r>
@@ -1256,59 +1265,41 @@
         <w:t xml:space="preserve">ignore pre-conditions. </w:t>
       </w:r>
       <w:r>
-        <w:t xml:space="preserve">This is thanks to the time </w:t>
-      </w:r>
-      <w:r>
-        <w:t xml:space="preserve">it spends </w:t>
-      </w:r>
-      <w:r>
-        <w:t>building planning graphs.</w:t>
+        <w:t>My initial performance profiling indicates the extra time is spent creating the planning graphs.</w:t>
       </w:r>
     </w:p>
     <w:p/>
     <w:p>
       <w:r>
-        <w:t>The planning graphs do make level sum far more accur</w:t>
-      </w:r>
-      <w:r>
-        <w:t>ate than ignore pre-conditions—</w:t>
-      </w:r>
-      <w:r>
-        <w:t xml:space="preserve">it visited </w:t>
-      </w:r>
-      <w:r>
-        <w:t>nowhere near as many nodes</w:t>
+        <w:t>Level sum did visit far fewer nodes than ignore pre-conditions, which indicates it is a more accurate heuristic, at least for these problems.</w:t>
+      </w:r>
+    </w:p>
+    <w:p>
+      <w:pPr>
+        <w:pStyle w:val="Heading1"/>
+      </w:pPr>
+      <w:r>
+        <w:t>Discussion</w:t>
+      </w:r>
+    </w:p>
+    <w:p>
+      <w:r>
+        <w:t>In Problem 1 ignore pre-conditions was the fastest, though uniform cost</w:t>
+      </w:r>
+      <w:r>
+        <w:t>’s</w:t>
+      </w:r>
+      <w:r>
+        <w:t xml:space="preserve"> </w:t>
+      </w:r>
+      <w:r>
+        <w:t>performance was similar</w:t>
       </w:r>
       <w:r>
         <w:t>.</w:t>
       </w:r>
     </w:p>
     <w:p>
-      <w:pPr>
-        <w:pStyle w:val="Heading1"/>
-      </w:pPr>
-      <w:r>
-        <w:t>Discussion</w:t>
-      </w:r>
-    </w:p>
-    <w:p>
-      <w:r>
-        <w:t>In Problem 1 ignore pre-conditions was the fastest, though uniform cost</w:t>
-      </w:r>
-      <w:r>
-        <w:t>’s</w:t>
-      </w:r>
-      <w:r>
-        <w:t xml:space="preserve"> </w:t>
-      </w:r>
-      <w:r>
-        <w:t>performance was similar</w:t>
-      </w:r>
-      <w:r>
-        <w:t>.</w:t>
-      </w:r>
-    </w:p>
-    <w:p>
       <w:r>
         <w:t>In the bigger problems 2 and 3 ignore pre-conditions was again the fastest, although not the most efficient in terms of nodes explored.</w:t>
       </w:r>
@@ -1320,11 +1311,23 @@
       </w:r>
       <w:r>
         <w:t xml:space="preserve">their </w:t>
+      </w:r>
+      <w:r>
+        <w:t xml:space="preserve">creation </w:t>
+      </w:r>
+      <w:r>
+        <w:t xml:space="preserve">(Russell and Norvig, </w:t>
+      </w:r>
+      <w:r>
+        <w:t>p.381</w:t>
       </w:r>
       <w:bookmarkStart w:id="0" w:name="_GoBack"/>
       <w:bookmarkEnd w:id="0"/>
       <w:r>
-        <w:t>creation.</w:t>
+        <w:t>)</w:t>
+      </w:r>
+      <w:r>
+        <w:t>.</w:t>
       </w:r>
     </w:p>
     <w:p>
@@ -1332,12 +1335,37 @@
         <w:pStyle w:val="Heading1"/>
       </w:pPr>
       <w:r>
-        <w:t>Conclusions</w:t>
+        <w:t>Conclusion</w:t>
       </w:r>
     </w:p>
     <w:p>
       <w:r>
         <w:t>The winning algorithm was A* ignore pre-conditions. It produced an optimal solution for each problem in the fastest time.</w:t>
+      </w:r>
+    </w:p>
+    <w:p>
+      <w:pPr>
+        <w:pStyle w:val="Heading1"/>
+      </w:pPr>
+      <w:r>
+        <w:t>References</w:t>
+      </w:r>
+    </w:p>
+    <w:p>
+      <w:r>
+        <w:t xml:space="preserve">Russell, S. and Norvig, P., 2016. </w:t>
+      </w:r>
+      <w:r>
+        <w:rPr>
+          <w:i/>
+        </w:rPr>
+        <w:t>Artificial Intelligence: A Modern Approach,</w:t>
+      </w:r>
+      <w:r>
+        <w:t xml:space="preserve"> 3rd edition.</w:t>
+      </w:r>
+      <w:r>
+        <w:t xml:space="preserve"> Pearson Education, Harlow.</w:t>
       </w:r>
     </w:p>
     <w:sectPr>
@@ -1941,6 +1969,7 @@
   <w:style w:type="character" w:default="1" w:styleId="DefaultParagraphFont">
     <w:name w:val="Default Paragraph Font"/>
     <w:uiPriority w:val="1"/>
+    <w:semiHidden/>
     <w:unhideWhenUsed/>
   </w:style>
   <w:style w:type="table" w:default="1" w:styleId="TableNormal">

</xml_diff>